<commit_message>
New translations parenttext crisis video scripts.docx (French)
</commit_message>
<xml_diff>
--- a/translations/parent_text_crisis_global/fr/fr_ParentText Crisis Video Scripts.docx
+++ b/translations/parent_text_crisis_global/fr/fr_ParentText Crisis Video Scripts.docx
@@ -1819,7 +1819,7 @@
             <w:bookmarkStart w:colFirst="0" w:colLast="0" w:name="_qoc5idm8v3bc" w:id="7"/>
             <w:bookmarkEnd w:id="7"/>
             <w:r>
-              <w:t xml:space="preserve">{Loving Kindness Meditation} </w:t>
+              <w:t xml:space="preserve">{Méditation de l'Amour Bienveillant} </w:t>
             </w:r>
           </w:p>
         </w:tc>
@@ -1845,7 +1845,7 @@
               <w:spacing w:line="240" w:lineRule="auto"/>
             </w:pPr>
             <w:r>
-              <w:t xml:space="preserve">Today's pause is called loving kindness meditation.</w:t>
+              <w:t xml:space="preserve">La pause du jour s'appelle la méditation de l'amour bienveillant.</w:t>
             </w:r>
           </w:p>
         </w:tc>
@@ -1888,23 +1888,23 @@
               <w:spacing w:line="240" w:lineRule="auto"/>
             </w:pPr>
             <w:r>
-              <w:t xml:space="preserve">Find a comfortable sitting position, your feet flat on the floor, your hands resting in your lap.</w:t>
+              <w:t xml:space="preserve">Asseyez-vous confortablement, les pieds à plat sur le sol, les mains posées sur les genoux.</w:t>
               <w:br w:type="textWrapping"/>
               <w:br w:type="textWrapping"/>
-              <w:t xml:space="preserve">Close your eyes if you are comfortable, or maintain a soft gaze. </w:t>
-            </w:r>
-          </w:p>
-          <w:p>
-            <w:pPr>
-              <w:spacing w:line="240" w:lineRule="auto"/>
-            </w:pPr>
-          </w:p>
-          <w:p>
-            <w:pPr>
-              <w:spacing w:line="240" w:lineRule="auto"/>
-            </w:pPr>
-            <w:r>
-              <w:t xml:space="preserve">Ask yourself, “What is my experience in this moment?” </w:t>
+              <w:t xml:space="preserve">Fermez les yeux si vous êtes à l'aise, ou maintenez un regard doux. </w:t>
+            </w:r>
+          </w:p>
+          <w:p>
+            <w:pPr>
+              <w:spacing w:line="240" w:lineRule="auto"/>
+            </w:pPr>
+          </w:p>
+          <w:p>
+            <w:pPr>
+              <w:spacing w:line="240" w:lineRule="auto"/>
+            </w:pPr>
+            <w:r>
+              <w:t xml:space="preserve">Demandez-vous, “Quelle est mon expérience en ce moment précis?” </w:t>
             </w:r>
           </w:p>
         </w:tc>
@@ -1944,33 +1944,33 @@
               <w:spacing w:line="240" w:lineRule="auto"/>
             </w:pPr>
             <w:r>
-              <w:t xml:space="preserve">Notice what thoughts you are experiencing. </w:t>
-            </w:r>
-          </w:p>
-          <w:p>
-            <w:pPr>
-              <w:spacing w:line="240" w:lineRule="auto"/>
-            </w:pPr>
-          </w:p>
-          <w:p>
-            <w:pPr>
-              <w:spacing w:line="240" w:lineRule="auto"/>
-            </w:pPr>
-            <w:r>
-              <w:t xml:space="preserve">Notice how you feel emotionally. </w:t>
-            </w:r>
-          </w:p>
-          <w:p>
-            <w:pPr>
-              <w:spacing w:line="240" w:lineRule="auto"/>
-            </w:pPr>
-          </w:p>
-          <w:p>
-            <w:pPr>
-              <w:spacing w:line="240" w:lineRule="auto"/>
-            </w:pPr>
-            <w:r>
-              <w:t xml:space="preserve">Remarquez ce que vous ressentez dans votre corps. Notice any discomfort or tension.</w:t>
+              <w:t xml:space="preserve">Prêtez attention aux pensées qui vous viennent. </w:t>
+            </w:r>
+          </w:p>
+          <w:p>
+            <w:pPr>
+              <w:spacing w:line="240" w:lineRule="auto"/>
+            </w:pPr>
+          </w:p>
+          <w:p>
+            <w:pPr>
+              <w:spacing w:line="240" w:lineRule="auto"/>
+            </w:pPr>
+            <w:r>
+              <w:t xml:space="preserve">Prêtez attention aux émotions que vous ressentez. </w:t>
+            </w:r>
+          </w:p>
+          <w:p>
+            <w:pPr>
+              <w:spacing w:line="240" w:lineRule="auto"/>
+            </w:pPr>
+          </w:p>
+          <w:p>
+            <w:pPr>
+              <w:spacing w:line="240" w:lineRule="auto"/>
+            </w:pPr>
+            <w:r>
+              <w:t xml:space="preserve">Remarquez ce que vous ressentez dans votre corps. Prêtez attention à toute gêne ou tension que vous pourrez ressentir.</w:t>
             </w:r>
           </w:p>
         </w:tc>
@@ -2013,98 +2013,98 @@
               <w:spacing w:line="240" w:lineRule="auto"/>
             </w:pPr>
             <w:r>
-              <w:t xml:space="preserve">Connect to your heart in a kind and gentle way. You may want to place one hand on your heart or chest. </w:t>
-            </w:r>
-          </w:p>
-          <w:p>
-            <w:pPr>
-              <w:spacing w:line="240" w:lineRule="auto"/>
-            </w:pPr>
-          </w:p>
-          <w:p>
-            <w:pPr>
-              <w:spacing w:line="240" w:lineRule="auto"/>
-            </w:pPr>
-            <w:r>
-              <w:t xml:space="preserve">You can then say the following words silently to yourself: </w:t>
-            </w:r>
-          </w:p>
-          <w:p>
-            <w:pPr>
-              <w:spacing w:line="240" w:lineRule="auto"/>
-            </w:pPr>
-          </w:p>
-          <w:p>
-            <w:pPr>
-              <w:spacing w:line="240" w:lineRule="auto"/>
-            </w:pPr>
-            <w:r>
-              <w:t xml:space="preserve">May I be peaceful. </w:t>
-            </w:r>
-          </w:p>
-          <w:p>
-            <w:pPr>
-              <w:spacing w:line="240" w:lineRule="auto"/>
-            </w:pPr>
-          </w:p>
-          <w:p>
-            <w:pPr>
-              <w:spacing w:line="240" w:lineRule="auto"/>
-            </w:pPr>
-            <w:r>
-              <w:t xml:space="preserve">May I be safe. </w:t>
-            </w:r>
-          </w:p>
-          <w:p>
-            <w:pPr>
-              <w:spacing w:line="240" w:lineRule="auto"/>
-            </w:pPr>
-          </w:p>
-          <w:p>
-            <w:pPr>
-              <w:spacing w:line="240" w:lineRule="auto"/>
-            </w:pPr>
-            <w:r>
-              <w:t xml:space="preserve">May I be healthy. </w:t>
-            </w:r>
-          </w:p>
-          <w:p>
-            <w:pPr>
-              <w:spacing w:line="240" w:lineRule="auto"/>
-            </w:pPr>
-          </w:p>
-          <w:p>
-            <w:pPr>
-              <w:spacing w:line="240" w:lineRule="auto"/>
-            </w:pPr>
-            <w:r>
-              <w:t xml:space="preserve">May I be happy. </w:t>
-            </w:r>
-          </w:p>
-          <w:p>
-            <w:pPr>
-              <w:spacing w:line="240" w:lineRule="auto"/>
-            </w:pPr>
-          </w:p>
-          <w:p>
-            <w:pPr>
-              <w:spacing w:line="240" w:lineRule="auto"/>
-            </w:pPr>
-            <w:r>
-              <w:t xml:space="preserve">May I feel loved. </w:t>
-            </w:r>
-          </w:p>
-          <w:p>
-            <w:pPr>
-              <w:spacing w:line="240" w:lineRule="auto"/>
-            </w:pPr>
-          </w:p>
-          <w:p>
-            <w:pPr>
-              <w:spacing w:line="240" w:lineRule="auto"/>
-            </w:pPr>
-            <w:r>
-              <w:t xml:space="preserve">Repeat slowly once or twice, taking your time between each phrase.</w:t>
+              <w:t xml:space="preserve">Connectez-vous à votre cœur de manière aimable et douce. Vous pouvez placer une main sur votre cœur ou poitrine. </w:t>
+            </w:r>
+          </w:p>
+          <w:p>
+            <w:pPr>
+              <w:spacing w:line="240" w:lineRule="auto"/>
+            </w:pPr>
+          </w:p>
+          <w:p>
+            <w:pPr>
+              <w:spacing w:line="240" w:lineRule="auto"/>
+            </w:pPr>
+            <w:r>
+              <w:t xml:space="preserve">Vous pouvez ensuite vous dire silencieusement les mots suivants : </w:t>
+            </w:r>
+          </w:p>
+          <w:p>
+            <w:pPr>
+              <w:spacing w:line="240" w:lineRule="auto"/>
+            </w:pPr>
+          </w:p>
+          <w:p>
+            <w:pPr>
+              <w:spacing w:line="240" w:lineRule="auto"/>
+            </w:pPr>
+            <w:r>
+              <w:t xml:space="preserve">Que je sois en paix. </w:t>
+            </w:r>
+          </w:p>
+          <w:p>
+            <w:pPr>
+              <w:spacing w:line="240" w:lineRule="auto"/>
+            </w:pPr>
+          </w:p>
+          <w:p>
+            <w:pPr>
+              <w:spacing w:line="240" w:lineRule="auto"/>
+            </w:pPr>
+            <w:r>
+              <w:t xml:space="preserve">Que je sois en sécurité. </w:t>
+            </w:r>
+          </w:p>
+          <w:p>
+            <w:pPr>
+              <w:spacing w:line="240" w:lineRule="auto"/>
+            </w:pPr>
+          </w:p>
+          <w:p>
+            <w:pPr>
+              <w:spacing w:line="240" w:lineRule="auto"/>
+            </w:pPr>
+            <w:r>
+              <w:t xml:space="preserve">Que je sois en bonne santé. </w:t>
+            </w:r>
+          </w:p>
+          <w:p>
+            <w:pPr>
+              <w:spacing w:line="240" w:lineRule="auto"/>
+            </w:pPr>
+          </w:p>
+          <w:p>
+            <w:pPr>
+              <w:spacing w:line="240" w:lineRule="auto"/>
+            </w:pPr>
+            <w:r>
+              <w:t xml:space="preserve">Que je sois heureux. </w:t>
+            </w:r>
+          </w:p>
+          <w:p>
+            <w:pPr>
+              <w:spacing w:line="240" w:lineRule="auto"/>
+            </w:pPr>
+          </w:p>
+          <w:p>
+            <w:pPr>
+              <w:spacing w:line="240" w:lineRule="auto"/>
+            </w:pPr>
+            <w:r>
+              <w:t xml:space="preserve">Que je sois aimé. </w:t>
+            </w:r>
+          </w:p>
+          <w:p>
+            <w:pPr>
+              <w:spacing w:line="240" w:lineRule="auto"/>
+            </w:pPr>
+          </w:p>
+          <w:p>
+            <w:pPr>
+              <w:spacing w:line="240" w:lineRule="auto"/>
+            </w:pPr>
+            <w:r>
+              <w:t xml:space="preserve">Répétez lentement une ou deux fois, en prenant votre temps entre chaque phrase.</w:t>
             </w:r>
           </w:p>
         </w:tc>
@@ -2150,33 +2150,33 @@
               <w:spacing w:line="240" w:lineRule="auto"/>
             </w:pPr>
             <w:r>
-              <w:t xml:space="preserve">If you feel comfortable, you can also send thoughts of loving-kindness to your child, your partner, your family, and anyone else who is close to you in your life.</w:t>
-            </w:r>
-          </w:p>
-          <w:p>
-            <w:pPr>
-              <w:spacing w:line="240" w:lineRule="auto"/>
-            </w:pPr>
-          </w:p>
-          <w:p>
-            <w:pPr>
-              <w:spacing w:line="240" w:lineRule="auto"/>
-            </w:pPr>
-            <w:r>
-              <w:t xml:space="preserve">Now, allow your focus to expand to the whole body. </w:t>
-            </w:r>
-          </w:p>
-          <w:p>
-            <w:pPr>
-              <w:spacing w:line="240" w:lineRule="auto"/>
-            </w:pPr>
-          </w:p>
-          <w:p>
-            <w:pPr>
-              <w:spacing w:line="240" w:lineRule="auto"/>
-            </w:pPr>
-            <w:r>
-              <w:t xml:space="preserve">Allow your focus to expand to the sounds in the room. </w:t>
+              <w:t xml:space="preserve">Si vous vous sentez à l'aise, vous pouvez aussi envoyer des pensées d'amour bienveillant à votre enfant, votre partenaire, votre famille, et toute autre personne qui vous est proche.</w:t>
+            </w:r>
+          </w:p>
+          <w:p>
+            <w:pPr>
+              <w:spacing w:line="240" w:lineRule="auto"/>
+            </w:pPr>
+          </w:p>
+          <w:p>
+            <w:pPr>
+              <w:spacing w:line="240" w:lineRule="auto"/>
+            </w:pPr>
+            <w:r>
+              <w:t xml:space="preserve">Maintenant, laissez votre attention s'étendre à tout votre corps. </w:t>
+            </w:r>
+          </w:p>
+          <w:p>
+            <w:pPr>
+              <w:spacing w:line="240" w:lineRule="auto"/>
+            </w:pPr>
+          </w:p>
+          <w:p>
+            <w:pPr>
+              <w:spacing w:line="240" w:lineRule="auto"/>
+            </w:pPr>
+            <w:r>
+              <w:t xml:space="preserve">Laissez votre attention s'étendre aux sons dans la pièce dans laquelle vous vous trouvez. </w:t>
             </w:r>
           </w:p>
         </w:tc>
@@ -2232,20 +2232,20 @@
               <w:spacing w:line="240" w:lineRule="auto"/>
             </w:pPr>
             <w:r>
-              <w:t xml:space="preserve">Open your eyes, and when you are ready, continue to your lesson with a sense of calm. </w:t>
-            </w:r>
-          </w:p>
-          <w:p>
-            <w:pPr>
-              <w:spacing w:line="240" w:lineRule="auto"/>
-            </w:pPr>
-          </w:p>
-          <w:p>
-            <w:pPr>
-              <w:spacing w:line="240" w:lineRule="auto"/>
-            </w:pPr>
-            <w:r>
-              <w:t xml:space="preserve">Thank you for taking a moment to pause with us. </w:t>
+              <w:t xml:space="preserve">Ouvrez les yeux, et lorsque vous êtes prêt, continuez votre leçon en toute sérénité. </w:t>
+            </w:r>
+          </w:p>
+          <w:p>
+            <w:pPr>
+              <w:spacing w:line="240" w:lineRule="auto"/>
+            </w:pPr>
+          </w:p>
+          <w:p>
+            <w:pPr>
+              <w:spacing w:line="240" w:lineRule="auto"/>
+            </w:pPr>
+            <w:r>
+              <w:t xml:space="preserve">Merci d'avoir pris le temps de faire une pause avec nous. </w:t>
             </w:r>
           </w:p>
         </w:tc>

</xml_diff>